<commit_message>
se añade las fechas a las firmas
</commit_message>
<xml_diff>
--- a/historial/2025/2025-septiembre.docx
+++ b/historial/2025/2025-septiembre.docx
@@ -10559,7 +10559,7 @@
                 <w:sz w:val="20"/>
                 <w:szCs w:val="20"/>
               </w:rPr>
-              <w:t xml:space="preserve">undefined</w:t>
+              <w:t xml:space="preserve">miércoles 27 de agosto de 2025</w:t>
             </w:r>
             <w:r>
               <w:rPr>
@@ -10847,7 +10847,7 @@
                 <w:sz w:val="20"/>
                 <w:szCs w:val="20"/>
               </w:rPr>
-              <w:t xml:space="preserve">undefined</w:t>
+              <w:t xml:space="preserve">jueves 28 de agosto de 2025</w:t>
             </w:r>
             <w:r>
               <w:rPr>
@@ -11125,7 +11125,7 @@
                 <w:sz w:val="20"/>
                 <w:szCs w:val="20"/>
               </w:rPr>
-              <w:t xml:space="preserve">undefined</w:t>
+              <w:t xml:space="preserve">viernes 29 de agosto de 2025</w:t>
             </w:r>
             <w:r>
               <w:rPr>

</xml_diff>

<commit_message>
cambio estetico en generar
</commit_message>
<xml_diff>
--- a/historial/2025/2025-septiembre.docx
+++ b/historial/2025/2025-septiembre.docx
@@ -3487,7 +3487,7 @@
                 <w:sz w:val="16"/>
                 <w:szCs w:val="16"/>
               </w:rPr>
-              <w:t/>
+              <w:t xml:space="preserve">VALENCIA-L'ELIANA-VALENCIA</w:t>
             </w:r>
             <w:r>
               <w:rPr>
@@ -3630,7 +3630,7 @@
                 <w:sz w:val="14"/>
                 <w:szCs w:val="14"/>
               </w:rPr>
-              <w:t/>
+              <w:t xml:space="preserve">04-09-2025</w:t>
             </w:r>
           </w:p>
         </w:tc>
@@ -3664,7 +3664,7 @@
                 <w:sz w:val="14"/>
                 <w:szCs w:val="14"/>
               </w:rPr>
-              <w:t/>
+              <w:t xml:space="preserve">15:00</w:t>
             </w:r>
           </w:p>
         </w:tc>
@@ -3697,7 +3697,7 @@
                 <w:sz w:val="14"/>
                 <w:szCs w:val="14"/>
               </w:rPr>
-              <w:t/>
+              <w:t xml:space="preserve">04-09-2025</w:t>
             </w:r>
           </w:p>
         </w:tc>
@@ -3731,7 +3731,7 @@
                 <w:sz w:val="14"/>
                 <w:szCs w:val="14"/>
               </w:rPr>
-              <w:t/>
+              <w:t xml:space="preserve">23:00</w:t>
             </w:r>
           </w:p>
         </w:tc>
@@ -3834,7 +3834,7 @@
                 <w:sz w:val="16"/>
                 <w:szCs w:val="16"/>
               </w:rPr>
-              <w:t/>
+              <w:t xml:space="preserve">V.P.</w:t>
             </w:r>
             <w:r>
               <w:rPr>
@@ -3886,7 +3886,7 @@
                 <w:sz w:val="16"/>
                 <w:szCs w:val="16"/>
               </w:rPr>
-              <w:t/>
+              <w:t xml:space="preserve">36</w:t>
             </w:r>
             <w:r>
               <w:rPr>
@@ -3943,7 +3943,7 @@
                 <w:sz w:val="16"/>
                 <w:szCs w:val="16"/>
               </w:rPr>
-              <w:t/>
+              <w:t xml:space="preserve">VALENCIA-L'ELIANA-VALENCIA</w:t>
             </w:r>
             <w:r>
               <w:rPr>
@@ -4029,7 +4029,7 @@
                 <w:sz w:val="14"/>
                 <w:szCs w:val="14"/>
               </w:rPr>
-              <w:t/>
+              <w:t xml:space="preserve">05-09-2025</w:t>
             </w:r>
           </w:p>
         </w:tc>
@@ -4062,7 +4062,7 @@
                 <w:sz w:val="14"/>
                 <w:szCs w:val="14"/>
               </w:rPr>
-              <w:t/>
+              <w:t xml:space="preserve">07:00</w:t>
             </w:r>
           </w:p>
         </w:tc>
@@ -4094,7 +4094,7 @@
                 <w:sz w:val="14"/>
                 <w:szCs w:val="14"/>
               </w:rPr>
-              <w:t/>
+              <w:t xml:space="preserve">05-09-2025</w:t>
             </w:r>
           </w:p>
         </w:tc>
@@ -4127,7 +4127,7 @@
                 <w:sz w:val="14"/>
                 <w:szCs w:val="14"/>
               </w:rPr>
-              <w:t/>
+              <w:t xml:space="preserve">15:00</w:t>
             </w:r>
           </w:p>
         </w:tc>
@@ -4225,7 +4225,7 @@
                 <w:sz w:val="16"/>
                 <w:szCs w:val="16"/>
               </w:rPr>
-              <w:t/>
+              <w:t xml:space="preserve">V.P.</w:t>
             </w:r>
             <w:r>
               <w:rPr>
@@ -4276,7 +4276,7 @@
                 <w:sz w:val="16"/>
                 <w:szCs w:val="16"/>
               </w:rPr>
-              <w:t/>
+              <w:t xml:space="preserve">36</w:t>
             </w:r>
             <w:r>
               <w:rPr>
@@ -4334,7 +4334,7 @@
                 <w:sz w:val="16"/>
                 <w:szCs w:val="16"/>
               </w:rPr>
-              <w:t/>
+              <w:t xml:space="preserve">VALENCIA-L'ELIANA-VALENCIA</w:t>
             </w:r>
             <w:r>
               <w:rPr>
@@ -4420,7 +4420,7 @@
                 <w:szCs w:val="14"/>
                 <w:lang w:val="es-ES"/>
               </w:rPr>
-              <w:t/>
+              <w:t xml:space="preserve">06-09-2025</w:t>
             </w:r>
           </w:p>
         </w:tc>
@@ -4453,7 +4453,7 @@
                 <w:sz w:val="14"/>
                 <w:szCs w:val="14"/>
               </w:rPr>
-              <w:t/>
+              <w:t xml:space="preserve">15:00</w:t>
             </w:r>
           </w:p>
         </w:tc>
@@ -4486,7 +4486,7 @@
                 <w:sz w:val="14"/>
                 <w:szCs w:val="14"/>
               </w:rPr>
-              <w:t/>
+              <w:t xml:space="preserve">06-09-2025</w:t>
             </w:r>
           </w:p>
         </w:tc>
@@ -4519,7 +4519,7 @@
                 <w:sz w:val="14"/>
                 <w:szCs w:val="14"/>
               </w:rPr>
-              <w:t/>
+              <w:t xml:space="preserve">23:00</w:t>
             </w:r>
           </w:p>
         </w:tc>
@@ -4618,7 +4618,7 @@
                 <w:sz w:val="16"/>
                 <w:szCs w:val="16"/>
               </w:rPr>
-              <w:t/>
+              <w:t xml:space="preserve">V.P.</w:t>
             </w:r>
             <w:r>
               <w:rPr>
@@ -4669,7 +4669,7 @@
                 <w:sz w:val="16"/>
                 <w:szCs w:val="16"/>
               </w:rPr>
-              <w:t/>
+              <w:t xml:space="preserve">36</w:t>
             </w:r>
             <w:r>
               <w:rPr>
@@ -4727,7 +4727,7 @@
                 <w:sz w:val="16"/>
                 <w:szCs w:val="16"/>
               </w:rPr>
-              <w:t/>
+              <w:t xml:space="preserve">VALENCIA-L'ELIANA-VALENCIA</w:t>
             </w:r>
             <w:r>
               <w:rPr>
@@ -4815,7 +4815,7 @@
                 <w:sz w:val="14"/>
                 <w:szCs w:val="14"/>
               </w:rPr>
-              <w:t/>
+              <w:t xml:space="preserve">07-09-2025</w:t>
             </w:r>
           </w:p>
         </w:tc>
@@ -4849,7 +4849,7 @@
                 <w:sz w:val="14"/>
                 <w:szCs w:val="14"/>
               </w:rPr>
-              <w:t/>
+              <w:t xml:space="preserve">15:00</w:t>
             </w:r>
           </w:p>
         </w:tc>
@@ -4882,7 +4882,7 @@
                 <w:sz w:val="14"/>
                 <w:szCs w:val="14"/>
               </w:rPr>
-              <w:t/>
+              <w:t xml:space="preserve">07-09-2025</w:t>
             </w:r>
           </w:p>
         </w:tc>
@@ -4916,7 +4916,7 @@
                 <w:sz w:val="14"/>
                 <w:szCs w:val="14"/>
               </w:rPr>
-              <w:t/>
+              <w:t xml:space="preserve">23:00</w:t>
             </w:r>
           </w:p>
         </w:tc>
@@ -5019,7 +5019,7 @@
                 <w:sz w:val="16"/>
                 <w:szCs w:val="16"/>
               </w:rPr>
-              <w:t/>
+              <w:t xml:space="preserve">V.P.</w:t>
             </w:r>
             <w:r>
               <w:rPr>
@@ -5071,7 +5071,7 @@
                 <w:sz w:val="16"/>
                 <w:szCs w:val="16"/>
               </w:rPr>
-              <w:t/>
+              <w:t xml:space="preserve">36</w:t>
             </w:r>
             <w:r>
               <w:rPr>
@@ -5129,7 +5129,7 @@
                 <w:sz w:val="16"/>
                 <w:szCs w:val="16"/>
               </w:rPr>
-              <w:t/>
+              <w:t xml:space="preserve">VALENCIA-L'ELIANA-VALENCIA</w:t>
             </w:r>
             <w:r>
               <w:rPr>
@@ -5217,7 +5217,7 @@
                 <w:sz w:val="14"/>
                 <w:szCs w:val="14"/>
               </w:rPr>
-              <w:t/>
+              <w:t xml:space="preserve">08-09-2025</w:t>
             </w:r>
           </w:p>
         </w:tc>
@@ -5251,7 +5251,7 @@
                 <w:sz w:val="14"/>
                 <w:szCs w:val="14"/>
               </w:rPr>
-              <w:t/>
+              <w:t xml:space="preserve">15:00</w:t>
             </w:r>
           </w:p>
         </w:tc>
@@ -5284,7 +5284,7 @@
                 <w:sz w:val="14"/>
                 <w:szCs w:val="14"/>
               </w:rPr>
-              <w:t/>
+              <w:t xml:space="preserve">08-09-2025</w:t>
             </w:r>
           </w:p>
         </w:tc>
@@ -5318,7 +5318,7 @@
                 <w:sz w:val="14"/>
                 <w:szCs w:val="14"/>
               </w:rPr>
-              <w:t/>
+              <w:t xml:space="preserve">23:00</w:t>
             </w:r>
           </w:p>
         </w:tc>
@@ -5421,7 +5421,7 @@
                 <w:sz w:val="16"/>
                 <w:szCs w:val="16"/>
               </w:rPr>
-              <w:t/>
+              <w:t xml:space="preserve">V.P.</w:t>
             </w:r>
             <w:r>
               <w:rPr>
@@ -5473,7 +5473,7 @@
                 <w:sz w:val="16"/>
                 <w:szCs w:val="16"/>
               </w:rPr>
-              <w:t/>
+              <w:t xml:space="preserve">36</w:t>
             </w:r>
             <w:r>
               <w:rPr>
@@ -5531,7 +5531,7 @@
                 <w:sz w:val="16"/>
                 <w:szCs w:val="16"/>
               </w:rPr>
-              <w:t/>
+              <w:t xml:space="preserve">VALENCIA-L'ELIANA-VALENCIA</w:t>
             </w:r>
             <w:r>
               <w:rPr>
@@ -5619,7 +5619,7 @@
                 <w:sz w:val="14"/>
                 <w:szCs w:val="14"/>
               </w:rPr>
-              <w:t/>
+              <w:t xml:space="preserve">09-09-2025</w:t>
             </w:r>
           </w:p>
         </w:tc>
@@ -5653,7 +5653,7 @@
                 <w:sz w:val="14"/>
                 <w:szCs w:val="14"/>
               </w:rPr>
-              <w:t/>
+              <w:t xml:space="preserve">15:00</w:t>
             </w:r>
           </w:p>
         </w:tc>
@@ -5686,7 +5686,7 @@
                 <w:sz w:val="14"/>
                 <w:szCs w:val="14"/>
               </w:rPr>
-              <w:t/>
+              <w:t xml:space="preserve">09-09-2025</w:t>
             </w:r>
           </w:p>
         </w:tc>
@@ -5720,7 +5720,7 @@
                 <w:sz w:val="14"/>
                 <w:szCs w:val="14"/>
               </w:rPr>
-              <w:t/>
+              <w:t xml:space="preserve">23:00</w:t>
             </w:r>
           </w:p>
         </w:tc>
@@ -5823,7 +5823,7 @@
                 <w:sz w:val="16"/>
                 <w:szCs w:val="16"/>
               </w:rPr>
-              <w:t/>
+              <w:t xml:space="preserve">V.P.</w:t>
             </w:r>
             <w:r>
               <w:rPr>
@@ -5875,7 +5875,7 @@
                 <w:sz w:val="16"/>
                 <w:szCs w:val="16"/>
               </w:rPr>
-              <w:t/>
+              <w:t xml:space="preserve">36</w:t>
             </w:r>
             <w:r>
               <w:rPr>
@@ -5933,7 +5933,7 @@
                 <w:sz w:val="16"/>
                 <w:szCs w:val="16"/>
               </w:rPr>
-              <w:t/>
+              <w:t xml:space="preserve">VALENCIA-L'ELIANA-VALENCIA</w:t>
             </w:r>
             <w:r>
               <w:rPr>
@@ -6021,7 +6021,7 @@
                 <w:sz w:val="14"/>
                 <w:szCs w:val="14"/>
               </w:rPr>
-              <w:t/>
+              <w:t xml:space="preserve">10-09-2025</w:t>
             </w:r>
           </w:p>
         </w:tc>
@@ -6055,7 +6055,7 @@
                 <w:sz w:val="14"/>
                 <w:szCs w:val="14"/>
               </w:rPr>
-              <w:t/>
+              <w:t xml:space="preserve">15:00</w:t>
             </w:r>
           </w:p>
         </w:tc>
@@ -6088,7 +6088,7 @@
                 <w:sz w:val="14"/>
                 <w:szCs w:val="14"/>
               </w:rPr>
-              <w:t/>
+              <w:t xml:space="preserve">10-09-2025</w:t>
             </w:r>
           </w:p>
         </w:tc>
@@ -6122,7 +6122,7 @@
                 <w:sz w:val="14"/>
                 <w:szCs w:val="14"/>
               </w:rPr>
-              <w:t/>
+              <w:t xml:space="preserve">23:00</w:t>
             </w:r>
           </w:p>
         </w:tc>
@@ -6224,7 +6224,7 @@
                 <w:sz w:val="16"/>
                 <w:szCs w:val="16"/>
               </w:rPr>
-              <w:t/>
+              <w:t xml:space="preserve">V.P.</w:t>
             </w:r>
             <w:r>
               <w:rPr>
@@ -6276,7 +6276,7 @@
                 <w:sz w:val="16"/>
                 <w:szCs w:val="16"/>
               </w:rPr>
-              <w:t/>
+              <w:t xml:space="preserve">36</w:t>
             </w:r>
             <w:r>
               <w:rPr>
@@ -6334,7 +6334,7 @@
                 <w:sz w:val="16"/>
                 <w:szCs w:val="16"/>
               </w:rPr>
-              <w:t/>
+              <w:t xml:space="preserve">VALENCIA-L'ELIANA-VALENCIA</w:t>
             </w:r>
             <w:r>
               <w:rPr>
@@ -6422,7 +6422,7 @@
                 <w:szCs w:val="14"/>
                 <w:lang w:val="es-ES"/>
               </w:rPr>
-              <w:t/>
+              <w:t xml:space="preserve">12-09-2025</w:t>
             </w:r>
           </w:p>
         </w:tc>
@@ -6456,7 +6456,7 @@
                 <w:sz w:val="14"/>
                 <w:szCs w:val="14"/>
               </w:rPr>
-              <w:t/>
+              <w:t xml:space="preserve">15:00</w:t>
             </w:r>
           </w:p>
         </w:tc>
@@ -6490,7 +6490,7 @@
                 <w:sz w:val="14"/>
                 <w:szCs w:val="14"/>
               </w:rPr>
-              <w:t/>
+              <w:t xml:space="preserve">12-09-2025</w:t>
             </w:r>
           </w:p>
         </w:tc>
@@ -6524,7 +6524,7 @@
                 <w:sz w:val="14"/>
                 <w:szCs w:val="14"/>
               </w:rPr>
-              <w:t/>
+              <w:t xml:space="preserve">23:00</w:t>
             </w:r>
           </w:p>
         </w:tc>
@@ -6626,7 +6626,7 @@
                 <w:sz w:val="16"/>
                 <w:szCs w:val="16"/>
               </w:rPr>
-              <w:t/>
+              <w:t xml:space="preserve">V.P.</w:t>
             </w:r>
             <w:r>
               <w:rPr>
@@ -6678,7 +6678,7 @@
                 <w:sz w:val="16"/>
                 <w:szCs w:val="16"/>
               </w:rPr>
-              <w:t/>
+              <w:t xml:space="preserve">36</w:t>
             </w:r>
             <w:r>
               <w:rPr>
@@ -6736,7 +6736,7 @@
                 <w:sz w:val="16"/>
                 <w:szCs w:val="16"/>
               </w:rPr>
-              <w:t/>
+              <w:t xml:space="preserve">VALENCIA-L'ELIANA-VALENCIA</w:t>
             </w:r>
             <w:r>
               <w:rPr>
@@ -6824,7 +6824,7 @@
                 <w:sz w:val="14"/>
                 <w:szCs w:val="14"/>
               </w:rPr>
-              <w:t/>
+              <w:t xml:space="preserve">13-09-2025</w:t>
             </w:r>
           </w:p>
         </w:tc>
@@ -6858,7 +6858,7 @@
                 <w:sz w:val="14"/>
                 <w:szCs w:val="14"/>
               </w:rPr>
-              <w:t/>
+              <w:t xml:space="preserve">15:00</w:t>
             </w:r>
           </w:p>
         </w:tc>
@@ -6891,7 +6891,7 @@
                 <w:sz w:val="14"/>
                 <w:szCs w:val="14"/>
               </w:rPr>
-              <w:t/>
+              <w:t xml:space="preserve">13-09-2025</w:t>
             </w:r>
           </w:p>
         </w:tc>
@@ -6925,7 +6925,7 @@
                 <w:sz w:val="14"/>
                 <w:szCs w:val="14"/>
               </w:rPr>
-              <w:t/>
+              <w:t xml:space="preserve">23:00</w:t>
             </w:r>
           </w:p>
         </w:tc>
@@ -7027,7 +7027,7 @@
                 <w:sz w:val="16"/>
                 <w:szCs w:val="16"/>
               </w:rPr>
-              <w:t/>
+              <w:t xml:space="preserve">V.P.</w:t>
             </w:r>
             <w:r>
               <w:rPr>
@@ -7079,7 +7079,7 @@
                 <w:sz w:val="16"/>
                 <w:szCs w:val="16"/>
               </w:rPr>
-              <w:t/>
+              <w:t xml:space="preserve">36</w:t>
             </w:r>
             <w:r>
               <w:rPr>
@@ -7136,7 +7136,7 @@
                 <w:sz w:val="16"/>
                 <w:szCs w:val="16"/>
               </w:rPr>
-              <w:t/>
+              <w:t xml:space="preserve">VALENCIA-L'ELIANA-VALENCIA</w:t>
             </w:r>
             <w:r>
               <w:rPr>
@@ -7222,7 +7222,7 @@
                 <w:sz w:val="14"/>
                 <w:szCs w:val="14"/>
               </w:rPr>
-              <w:t/>
+              <w:t xml:space="preserve">14-09-2025</w:t>
             </w:r>
           </w:p>
         </w:tc>
@@ -7255,7 +7255,7 @@
                 <w:sz w:val="14"/>
                 <w:szCs w:val="14"/>
               </w:rPr>
-              <w:t/>
+              <w:t xml:space="preserve">15:00</w:t>
             </w:r>
           </w:p>
         </w:tc>
@@ -7287,7 +7287,7 @@
                 <w:sz w:val="14"/>
                 <w:szCs w:val="14"/>
               </w:rPr>
-              <w:t/>
+              <w:t xml:space="preserve">14-09-2025</w:t>
             </w:r>
           </w:p>
         </w:tc>
@@ -7320,7 +7320,7 @@
                 <w:sz w:val="14"/>
                 <w:szCs w:val="14"/>
               </w:rPr>
-              <w:t/>
+              <w:t xml:space="preserve">23:00</w:t>
             </w:r>
           </w:p>
         </w:tc>
@@ -7419,7 +7419,7 @@
                 <w:sz w:val="16"/>
                 <w:szCs w:val="16"/>
               </w:rPr>
-              <w:t/>
+              <w:t xml:space="preserve">V.P.</w:t>
             </w:r>
             <w:r>
               <w:rPr>
@@ -7470,7 +7470,7 @@
                 <w:sz w:val="16"/>
                 <w:szCs w:val="16"/>
               </w:rPr>
-              <w:t/>
+              <w:t xml:space="preserve">36</w:t>
             </w:r>
             <w:r>
               <w:rPr>
@@ -7527,7 +7527,7 @@
                 <w:sz w:val="16"/>
                 <w:szCs w:val="16"/>
               </w:rPr>
-              <w:t/>
+              <w:t xml:space="preserve">VALENCIA-L'ELIANA-VALENCIA</w:t>
             </w:r>
             <w:r>
               <w:rPr>
@@ -7613,7 +7613,7 @@
                 <w:sz w:val="14"/>
                 <w:szCs w:val="14"/>
               </w:rPr>
-              <w:t/>
+              <w:t xml:space="preserve">15-09-2025</w:t>
             </w:r>
           </w:p>
         </w:tc>
@@ -7646,7 +7646,7 @@
                 <w:sz w:val="14"/>
                 <w:szCs w:val="14"/>
               </w:rPr>
-              <w:t/>
+              <w:t xml:space="preserve">15:00</w:t>
             </w:r>
           </w:p>
         </w:tc>
@@ -7678,7 +7678,7 @@
                 <w:sz w:val="14"/>
                 <w:szCs w:val="14"/>
               </w:rPr>
-              <w:t/>
+              <w:t xml:space="preserve">15-09-2025</w:t>
             </w:r>
           </w:p>
         </w:tc>
@@ -7711,7 +7711,7 @@
                 <w:sz w:val="14"/>
                 <w:szCs w:val="14"/>
               </w:rPr>
-              <w:t/>
+              <w:t xml:space="preserve">23:00</w:t>
             </w:r>
           </w:p>
         </w:tc>
@@ -7810,7 +7810,7 @@
                 <w:sz w:val="16"/>
                 <w:szCs w:val="16"/>
               </w:rPr>
-              <w:t/>
+              <w:t xml:space="preserve">V.P.</w:t>
             </w:r>
             <w:r>
               <w:rPr>
@@ -7861,7 +7861,7 @@
                 <w:sz w:val="16"/>
                 <w:szCs w:val="16"/>
               </w:rPr>
-              <w:t/>
+              <w:t xml:space="preserve">36</w:t>
             </w:r>
             <w:r>
               <w:rPr>
@@ -7918,7 +7918,7 @@
                 <w:sz w:val="16"/>
                 <w:szCs w:val="16"/>
               </w:rPr>
-              <w:t/>
+              <w:t xml:space="preserve">VALENCIA-L'ELIANA-VALENCIA</w:t>
             </w:r>
             <w:r>
               <w:rPr>
@@ -8004,7 +8004,7 @@
                 <w:sz w:val="14"/>
                 <w:szCs w:val="14"/>
               </w:rPr>
-              <w:t/>
+              <w:t xml:space="preserve">16-09-2025</w:t>
             </w:r>
           </w:p>
         </w:tc>
@@ -8037,7 +8037,7 @@
                 <w:sz w:val="14"/>
                 <w:szCs w:val="14"/>
               </w:rPr>
-              <w:t/>
+              <w:t xml:space="preserve">07:00</w:t>
             </w:r>
           </w:p>
         </w:tc>
@@ -8069,7 +8069,7 @@
                 <w:sz w:val="14"/>
                 <w:szCs w:val="14"/>
               </w:rPr>
-              <w:t/>
+              <w:t xml:space="preserve">16-09-2025</w:t>
             </w:r>
           </w:p>
         </w:tc>
@@ -8102,7 +8102,7 @@
                 <w:sz w:val="14"/>
                 <w:szCs w:val="14"/>
               </w:rPr>
-              <w:t/>
+              <w:t xml:space="preserve">15:00</w:t>
             </w:r>
           </w:p>
         </w:tc>
@@ -8201,7 +8201,7 @@
                 <w:sz w:val="16"/>
                 <w:szCs w:val="16"/>
               </w:rPr>
-              <w:t/>
+              <w:t xml:space="preserve">V.P.</w:t>
             </w:r>
             <w:r>
               <w:rPr>
@@ -8252,7 +8252,7 @@
                 <w:sz w:val="16"/>
                 <w:szCs w:val="16"/>
               </w:rPr>
-              <w:t/>
+              <w:t xml:space="preserve">36</w:t>
             </w:r>
             <w:r>
               <w:rPr>
@@ -8309,7 +8309,7 @@
                 <w:sz w:val="16"/>
                 <w:szCs w:val="16"/>
               </w:rPr>
-              <w:t/>
+              <w:t xml:space="preserve">VALENCIA-L'ELIANA-VALENCIA</w:t>
             </w:r>
             <w:r>
               <w:rPr>
@@ -8395,7 +8395,7 @@
                 <w:szCs w:val="14"/>
                 <w:lang w:val="es-ES"/>
               </w:rPr>
-              <w:t/>
+              <w:t xml:space="preserve">17-09-2025</w:t>
             </w:r>
           </w:p>
         </w:tc>
@@ -8428,7 +8428,7 @@
                 <w:sz w:val="14"/>
                 <w:szCs w:val="14"/>
               </w:rPr>
-              <w:t/>
+              <w:t xml:space="preserve">15:00</w:t>
             </w:r>
           </w:p>
         </w:tc>
@@ -8461,7 +8461,7 @@
                 <w:sz w:val="14"/>
                 <w:szCs w:val="14"/>
               </w:rPr>
-              <w:t/>
+              <w:t xml:space="preserve">17-09-2025</w:t>
             </w:r>
           </w:p>
         </w:tc>
@@ -8494,7 +8494,7 @@
                 <w:sz w:val="14"/>
                 <w:szCs w:val="14"/>
               </w:rPr>
-              <w:t/>
+              <w:t xml:space="preserve">23:00</w:t>
             </w:r>
           </w:p>
         </w:tc>
@@ -8593,7 +8593,7 @@
                 <w:sz w:val="16"/>
                 <w:szCs w:val="16"/>
               </w:rPr>
-              <w:t/>
+              <w:t xml:space="preserve">V.P.</w:t>
             </w:r>
             <w:r>
               <w:rPr>
@@ -8644,7 +8644,7 @@
                 <w:sz w:val="16"/>
                 <w:szCs w:val="16"/>
               </w:rPr>
-              <w:t/>
+              <w:t xml:space="preserve">36</w:t>
             </w:r>
             <w:r>
               <w:rPr>
@@ -8701,7 +8701,7 @@
                 <w:sz w:val="16"/>
                 <w:szCs w:val="16"/>
               </w:rPr>
-              <w:t/>
+              <w:t xml:space="preserve">VALENCIA-L'ELIANA-VALENCIA</w:t>
             </w:r>
             <w:r>
               <w:rPr>
@@ -8787,7 +8787,7 @@
                 <w:sz w:val="14"/>
                 <w:szCs w:val="14"/>
               </w:rPr>
-              <w:t/>
+              <w:t xml:space="preserve">18-09-2025</w:t>
             </w:r>
           </w:p>
         </w:tc>
@@ -8820,7 +8820,7 @@
                 <w:sz w:val="14"/>
                 <w:szCs w:val="14"/>
               </w:rPr>
-              <w:t/>
+              <w:t xml:space="preserve">07:00</w:t>
             </w:r>
           </w:p>
         </w:tc>
@@ -8852,7 +8852,7 @@
                 <w:sz w:val="14"/>
                 <w:szCs w:val="14"/>
               </w:rPr>
-              <w:t/>
+              <w:t xml:space="preserve">18-09-2025</w:t>
             </w:r>
           </w:p>
         </w:tc>
@@ -8885,7 +8885,7 @@
                 <w:sz w:val="14"/>
                 <w:szCs w:val="14"/>
               </w:rPr>
-              <w:t/>
+              <w:t xml:space="preserve">15:00</w:t>
             </w:r>
           </w:p>
         </w:tc>
@@ -8984,7 +8984,7 @@
                 <w:sz w:val="16"/>
                 <w:szCs w:val="16"/>
               </w:rPr>
-              <w:t/>
+              <w:t xml:space="preserve">V.P.</w:t>
             </w:r>
             <w:r>
               <w:rPr>
@@ -9035,7 +9035,7 @@
                 <w:sz w:val="16"/>
                 <w:szCs w:val="16"/>
               </w:rPr>
-              <w:t/>
+              <w:t xml:space="preserve">36</w:t>
             </w:r>
             <w:r>
               <w:rPr>
@@ -9092,7 +9092,7 @@
                 <w:sz w:val="16"/>
                 <w:szCs w:val="16"/>
               </w:rPr>
-              <w:t/>
+              <w:t xml:space="preserve">VALENCIA-L'ELIANA-VALENCIA</w:t>
             </w:r>
             <w:r>
               <w:rPr>
@@ -9178,7 +9178,7 @@
                 <w:sz w:val="14"/>
                 <w:szCs w:val="14"/>
               </w:rPr>
-              <w:t/>
+              <w:t xml:space="preserve">19-09-2025</w:t>
             </w:r>
           </w:p>
         </w:tc>
@@ -9211,7 +9211,7 @@
                 <w:sz w:val="14"/>
                 <w:szCs w:val="14"/>
               </w:rPr>
-              <w:t/>
+              <w:t xml:space="preserve">15:00</w:t>
             </w:r>
           </w:p>
         </w:tc>
@@ -9243,7 +9243,7 @@
                 <w:sz w:val="14"/>
                 <w:szCs w:val="14"/>
               </w:rPr>
-              <w:t/>
+              <w:t xml:space="preserve">19-09-2025</w:t>
             </w:r>
           </w:p>
         </w:tc>
@@ -9276,7 +9276,7 @@
                 <w:sz w:val="14"/>
                 <w:szCs w:val="14"/>
               </w:rPr>
-              <w:t/>
+              <w:t xml:space="preserve">23:00</w:t>
             </w:r>
           </w:p>
         </w:tc>
@@ -9375,7 +9375,7 @@
                 <w:sz w:val="16"/>
                 <w:szCs w:val="16"/>
               </w:rPr>
-              <w:t/>
+              <w:t xml:space="preserve">V.P.</w:t>
             </w:r>
             <w:r>
               <w:rPr>
@@ -9426,7 +9426,7 @@
                 <w:sz w:val="16"/>
                 <w:szCs w:val="16"/>
               </w:rPr>
-              <w:t/>
+              <w:t xml:space="preserve">36</w:t>
             </w:r>
             <w:r>
               <w:rPr>
@@ -10559,7 +10559,7 @@
                 <w:sz w:val="20"/>
                 <w:szCs w:val="20"/>
               </w:rPr>
-              <w:t xml:space="preserve">miércoles 27 de agosto de 2025</w:t>
+              <w:t xml:space="preserve">viernes 1 de agosto de 2025</w:t>
             </w:r>
             <w:r>
               <w:rPr>
@@ -10847,7 +10847,7 @@
                 <w:sz w:val="20"/>
                 <w:szCs w:val="20"/>
               </w:rPr>
-              <w:t xml:space="preserve">jueves 28 de agosto de 2025</w:t>
+              <w:t xml:space="preserve">undefined</w:t>
             </w:r>
             <w:r>
               <w:rPr>
@@ -11125,7 +11125,7 @@
                 <w:sz w:val="20"/>
                 <w:szCs w:val="20"/>
               </w:rPr>
-              <w:t xml:space="preserve">viernes 29 de agosto de 2025</w:t>
+              <w:t xml:space="preserve">undefined</w:t>
             </w:r>
             <w:r>
               <w:rPr>

</xml_diff>

<commit_message>
mensaje de error al generar y no existir archivo de datos de usuario
</commit_message>
<xml_diff>
--- a/historial/2025/2025-septiembre.docx
+++ b/historial/2025/2025-septiembre.docx
@@ -2413,7 +2413,7 @@
                 <w:sz w:val="14"/>
                 <w:szCs w:val="14"/>
               </w:rPr>
-              <w:t xml:space="preserve">07:00</w:t>
+              <w:t xml:space="preserve">23:00</w:t>
             </w:r>
           </w:p>
         </w:tc>
@@ -2446,7 +2446,7 @@
                 <w:sz w:val="14"/>
                 <w:szCs w:val="14"/>
               </w:rPr>
-              <w:t xml:space="preserve">01-09-2025</w:t>
+              <w:t xml:space="preserve">02-09-2025</w:t>
             </w:r>
           </w:p>
         </w:tc>
@@ -2480,7 +2480,7 @@
                 <w:sz w:val="14"/>
                 <w:szCs w:val="14"/>
               </w:rPr>
-              <w:t xml:space="preserve">15:00</w:t>
+              <w:t xml:space="preserve">07:00</w:t>
             </w:r>
           </w:p>
         </w:tc>
@@ -2816,7 +2816,7 @@
                 <w:sz w:val="14"/>
                 <w:szCs w:val="14"/>
               </w:rPr>
-              <w:t xml:space="preserve">15:00</w:t>
+              <w:t xml:space="preserve">23:00</w:t>
             </w:r>
           </w:p>
         </w:tc>
@@ -2849,7 +2849,7 @@
                 <w:sz w:val="14"/>
                 <w:szCs w:val="14"/>
               </w:rPr>
-              <w:t xml:space="preserve">02-09-2025</w:t>
+              <w:t xml:space="preserve">03-09-2025</w:t>
             </w:r>
           </w:p>
         </w:tc>
@@ -2883,7 +2883,7 @@
                 <w:sz w:val="14"/>
                 <w:szCs w:val="14"/>
               </w:rPr>
-              <w:t xml:space="preserve">23:00</w:t>
+              <w:t xml:space="preserve">07:00</w:t>
             </w:r>
           </w:p>
         </w:tc>
@@ -3214,7 +3214,7 @@
                 <w:sz w:val="14"/>
                 <w:szCs w:val="14"/>
               </w:rPr>
-              <w:t xml:space="preserve">15:00</w:t>
+              <w:t xml:space="preserve">23:00</w:t>
             </w:r>
           </w:p>
         </w:tc>
@@ -3246,7 +3246,7 @@
                 <w:sz w:val="14"/>
                 <w:szCs w:val="14"/>
               </w:rPr>
-              <w:t xml:space="preserve">03-09-2025</w:t>
+              <w:t xml:space="preserve">04-09-2025</w:t>
             </w:r>
           </w:p>
         </w:tc>
@@ -3279,7 +3279,7 @@
                 <w:sz w:val="14"/>
                 <w:szCs w:val="14"/>
               </w:rPr>
-              <w:t xml:space="preserve">23:00</w:t>
+              <w:t xml:space="preserve">07:00</w:t>
             </w:r>
           </w:p>
         </w:tc>
@@ -3664,7 +3664,7 @@
                 <w:sz w:val="14"/>
                 <w:szCs w:val="14"/>
               </w:rPr>
-              <w:t xml:space="preserve">15:00</w:t>
+              <w:t xml:space="preserve">23:00</w:t>
             </w:r>
           </w:p>
         </w:tc>
@@ -3697,7 +3697,7 @@
                 <w:sz w:val="14"/>
                 <w:szCs w:val="14"/>
               </w:rPr>
-              <w:t xml:space="preserve">04-09-2025</w:t>
+              <w:t xml:space="preserve">05-09-2025</w:t>
             </w:r>
           </w:p>
         </w:tc>
@@ -3731,7 +3731,7 @@
                 <w:sz w:val="14"/>
                 <w:szCs w:val="14"/>
               </w:rPr>
-              <w:t xml:space="preserve">23:00</w:t>
+              <w:t xml:space="preserve">07:00</w:t>
             </w:r>
           </w:p>
         </w:tc>
@@ -4062,7 +4062,7 @@
                 <w:sz w:val="14"/>
                 <w:szCs w:val="14"/>
               </w:rPr>
-              <w:t xml:space="preserve">07:00</w:t>
+              <w:t xml:space="preserve">23:00</w:t>
             </w:r>
           </w:p>
         </w:tc>
@@ -4094,7 +4094,7 @@
                 <w:sz w:val="14"/>
                 <w:szCs w:val="14"/>
               </w:rPr>
-              <w:t xml:space="preserve">05-09-2025</w:t>
+              <w:t xml:space="preserve">06-09-2025</w:t>
             </w:r>
           </w:p>
         </w:tc>
@@ -4127,7 +4127,7 @@
                 <w:sz w:val="14"/>
                 <w:szCs w:val="14"/>
               </w:rPr>
-              <w:t xml:space="preserve">15:00</w:t>
+              <w:t xml:space="preserve">07:00</w:t>
             </w:r>
           </w:p>
         </w:tc>
@@ -4453,7 +4453,7 @@
                 <w:sz w:val="14"/>
                 <w:szCs w:val="14"/>
               </w:rPr>
-              <w:t xml:space="preserve">15:00</w:t>
+              <w:t xml:space="preserve">23:00</w:t>
             </w:r>
           </w:p>
         </w:tc>
@@ -4486,7 +4486,7 @@
                 <w:sz w:val="14"/>
                 <w:szCs w:val="14"/>
               </w:rPr>
-              <w:t xml:space="preserve">06-09-2025</w:t>
+              <w:t xml:space="preserve">07-09-2025</w:t>
             </w:r>
           </w:p>
         </w:tc>
@@ -4519,7 +4519,7 @@
                 <w:sz w:val="14"/>
                 <w:szCs w:val="14"/>
               </w:rPr>
-              <w:t xml:space="preserve">23:00</w:t>
+              <w:t xml:space="preserve">07:00</w:t>
             </w:r>
           </w:p>
         </w:tc>
@@ -4849,7 +4849,7 @@
                 <w:sz w:val="14"/>
                 <w:szCs w:val="14"/>
               </w:rPr>
-              <w:t xml:space="preserve">15:00</w:t>
+              <w:t xml:space="preserve">23:00</w:t>
             </w:r>
           </w:p>
         </w:tc>
@@ -4882,7 +4882,7 @@
                 <w:sz w:val="14"/>
                 <w:szCs w:val="14"/>
               </w:rPr>
-              <w:t xml:space="preserve">07-09-2025</w:t>
+              <w:t xml:space="preserve">08-09-2025</w:t>
             </w:r>
           </w:p>
         </w:tc>
@@ -4916,7 +4916,7 @@
                 <w:sz w:val="14"/>
                 <w:szCs w:val="14"/>
               </w:rPr>
-              <w:t xml:space="preserve">23:00</w:t>
+              <w:t xml:space="preserve">07:00</w:t>
             </w:r>
           </w:p>
         </w:tc>
@@ -5129,7 +5129,7 @@
                 <w:sz w:val="16"/>
                 <w:szCs w:val="16"/>
               </w:rPr>
-              <w:t xml:space="preserve">VALENCIA-L'ELIANA-VALENCIA</w:t>
+              <w:t/>
             </w:r>
             <w:r>
               <w:rPr>
@@ -5217,7 +5217,7 @@
                 <w:sz w:val="14"/>
                 <w:szCs w:val="14"/>
               </w:rPr>
-              <w:t xml:space="preserve">08-09-2025</w:t>
+              <w:t/>
             </w:r>
           </w:p>
         </w:tc>
@@ -5251,7 +5251,7 @@
                 <w:sz w:val="14"/>
                 <w:szCs w:val="14"/>
               </w:rPr>
-              <w:t xml:space="preserve">15:00</w:t>
+              <w:t/>
             </w:r>
           </w:p>
         </w:tc>
@@ -5284,7 +5284,7 @@
                 <w:sz w:val="14"/>
                 <w:szCs w:val="14"/>
               </w:rPr>
-              <w:t xml:space="preserve">08-09-2025</w:t>
+              <w:t/>
             </w:r>
           </w:p>
         </w:tc>
@@ -5318,7 +5318,7 @@
                 <w:sz w:val="14"/>
                 <w:szCs w:val="14"/>
               </w:rPr>
-              <w:t xml:space="preserve">23:00</w:t>
+              <w:t/>
             </w:r>
           </w:p>
         </w:tc>
@@ -5421,7 +5421,7 @@
                 <w:sz w:val="16"/>
                 <w:szCs w:val="16"/>
               </w:rPr>
-              <w:t xml:space="preserve">V.P.</w:t>
+              <w:t/>
             </w:r>
             <w:r>
               <w:rPr>
@@ -5473,7 +5473,7 @@
                 <w:sz w:val="16"/>
                 <w:szCs w:val="16"/>
               </w:rPr>
-              <w:t xml:space="preserve">36</w:t>
+              <w:t/>
             </w:r>
             <w:r>
               <w:rPr>
@@ -5531,7 +5531,7 @@
                 <w:sz w:val="16"/>
                 <w:szCs w:val="16"/>
               </w:rPr>
-              <w:t xml:space="preserve">VALENCIA-L'ELIANA-VALENCIA</w:t>
+              <w:t/>
             </w:r>
             <w:r>
               <w:rPr>
@@ -5619,7 +5619,7 @@
                 <w:sz w:val="14"/>
                 <w:szCs w:val="14"/>
               </w:rPr>
-              <w:t xml:space="preserve">10-09-2025</w:t>
+              <w:t/>
             </w:r>
           </w:p>
         </w:tc>
@@ -5653,7 +5653,7 @@
                 <w:sz w:val="14"/>
                 <w:szCs w:val="14"/>
               </w:rPr>
-              <w:t xml:space="preserve">15:00</w:t>
+              <w:t/>
             </w:r>
           </w:p>
         </w:tc>
@@ -5686,7 +5686,7 @@
                 <w:sz w:val="14"/>
                 <w:szCs w:val="14"/>
               </w:rPr>
-              <w:t xml:space="preserve">10-09-2025</w:t>
+              <w:t/>
             </w:r>
           </w:p>
         </w:tc>
@@ -5720,7 +5720,7 @@
                 <w:sz w:val="14"/>
                 <w:szCs w:val="14"/>
               </w:rPr>
-              <w:t xml:space="preserve">23:00</w:t>
+              <w:t/>
             </w:r>
           </w:p>
         </w:tc>
@@ -5823,7 +5823,7 @@
                 <w:sz w:val="16"/>
                 <w:szCs w:val="16"/>
               </w:rPr>
-              <w:t xml:space="preserve">V.P.</w:t>
+              <w:t/>
             </w:r>
             <w:r>
               <w:rPr>
@@ -5875,7 +5875,7 @@
                 <w:sz w:val="16"/>
                 <w:szCs w:val="16"/>
               </w:rPr>
-              <w:t xml:space="preserve">36</w:t>
+              <w:t/>
             </w:r>
             <w:r>
               <w:rPr>
@@ -5933,7 +5933,7 @@
                 <w:sz w:val="16"/>
                 <w:szCs w:val="16"/>
               </w:rPr>
-              <w:t xml:space="preserve">VALENCIA-L'ELIANA-VALENCIA</w:t>
+              <w:t/>
             </w:r>
             <w:r>
               <w:rPr>
@@ -6021,7 +6021,7 @@
                 <w:sz w:val="14"/>
                 <w:szCs w:val="14"/>
               </w:rPr>
-              <w:t xml:space="preserve">12-09-2025</w:t>
+              <w:t/>
             </w:r>
           </w:p>
         </w:tc>
@@ -6055,7 +6055,7 @@
                 <w:sz w:val="14"/>
                 <w:szCs w:val="14"/>
               </w:rPr>
-              <w:t xml:space="preserve">15:00</w:t>
+              <w:t/>
             </w:r>
           </w:p>
         </w:tc>
@@ -6088,7 +6088,7 @@
                 <w:sz w:val="14"/>
                 <w:szCs w:val="14"/>
               </w:rPr>
-              <w:t xml:space="preserve">12-09-2025</w:t>
+              <w:t/>
             </w:r>
           </w:p>
         </w:tc>
@@ -6122,7 +6122,7 @@
                 <w:sz w:val="14"/>
                 <w:szCs w:val="14"/>
               </w:rPr>
-              <w:t xml:space="preserve">23:00</w:t>
+              <w:t/>
             </w:r>
           </w:p>
         </w:tc>
@@ -6224,7 +6224,7 @@
                 <w:sz w:val="16"/>
                 <w:szCs w:val="16"/>
               </w:rPr>
-              <w:t xml:space="preserve">V.P.</w:t>
+              <w:t/>
             </w:r>
             <w:r>
               <w:rPr>
@@ -6276,7 +6276,7 @@
                 <w:sz w:val="16"/>
                 <w:szCs w:val="16"/>
               </w:rPr>
-              <w:t xml:space="preserve">36</w:t>
+              <w:t/>
             </w:r>
             <w:r>
               <w:rPr>
@@ -6334,7 +6334,7 @@
                 <w:sz w:val="16"/>
                 <w:szCs w:val="16"/>
               </w:rPr>
-              <w:t xml:space="preserve">VALENCIA-L'ELIANA-VALENCIA</w:t>
+              <w:t/>
             </w:r>
             <w:r>
               <w:rPr>
@@ -6422,7 +6422,7 @@
                 <w:szCs w:val="14"/>
                 <w:lang w:val="es-ES"/>
               </w:rPr>
-              <w:t xml:space="preserve">13-09-2025</w:t>
+              <w:t/>
             </w:r>
           </w:p>
         </w:tc>
@@ -6456,7 +6456,7 @@
                 <w:sz w:val="14"/>
                 <w:szCs w:val="14"/>
               </w:rPr>
-              <w:t xml:space="preserve">15:00</w:t>
+              <w:t/>
             </w:r>
           </w:p>
         </w:tc>
@@ -6490,7 +6490,7 @@
                 <w:sz w:val="14"/>
                 <w:szCs w:val="14"/>
               </w:rPr>
-              <w:t xml:space="preserve">13-09-2025</w:t>
+              <w:t/>
             </w:r>
           </w:p>
         </w:tc>
@@ -6524,7 +6524,7 @@
                 <w:sz w:val="14"/>
                 <w:szCs w:val="14"/>
               </w:rPr>
-              <w:t xml:space="preserve">23:00</w:t>
+              <w:t/>
             </w:r>
           </w:p>
         </w:tc>
@@ -6626,7 +6626,7 @@
                 <w:sz w:val="16"/>
                 <w:szCs w:val="16"/>
               </w:rPr>
-              <w:t xml:space="preserve">V.P.</w:t>
+              <w:t/>
             </w:r>
             <w:r>
               <w:rPr>
@@ -6678,7 +6678,7 @@
                 <w:sz w:val="16"/>
                 <w:szCs w:val="16"/>
               </w:rPr>
-              <w:t xml:space="preserve">36</w:t>
+              <w:t/>
             </w:r>
             <w:r>
               <w:rPr>
@@ -6736,7 +6736,7 @@
                 <w:sz w:val="16"/>
                 <w:szCs w:val="16"/>
               </w:rPr>
-              <w:t xml:space="preserve">VALENCIA-L'ELIANA-VALENCIA</w:t>
+              <w:t/>
             </w:r>
             <w:r>
               <w:rPr>
@@ -6824,7 +6824,7 @@
                 <w:sz w:val="14"/>
                 <w:szCs w:val="14"/>
               </w:rPr>
-              <w:t xml:space="preserve">14-09-2025</w:t>
+              <w:t/>
             </w:r>
           </w:p>
         </w:tc>
@@ -6858,7 +6858,7 @@
                 <w:sz w:val="14"/>
                 <w:szCs w:val="14"/>
               </w:rPr>
-              <w:t xml:space="preserve">15:00</w:t>
+              <w:t/>
             </w:r>
           </w:p>
         </w:tc>
@@ -6891,7 +6891,7 @@
                 <w:sz w:val="14"/>
                 <w:szCs w:val="14"/>
               </w:rPr>
-              <w:t xml:space="preserve">14-09-2025</w:t>
+              <w:t/>
             </w:r>
           </w:p>
         </w:tc>
@@ -6925,7 +6925,7 @@
                 <w:sz w:val="14"/>
                 <w:szCs w:val="14"/>
               </w:rPr>
-              <w:t xml:space="preserve">23:00</w:t>
+              <w:t/>
             </w:r>
           </w:p>
         </w:tc>
@@ -7027,7 +7027,7 @@
                 <w:sz w:val="16"/>
                 <w:szCs w:val="16"/>
               </w:rPr>
-              <w:t xml:space="preserve">V.P.</w:t>
+              <w:t/>
             </w:r>
             <w:r>
               <w:rPr>
@@ -7079,7 +7079,7 @@
                 <w:sz w:val="16"/>
                 <w:szCs w:val="16"/>
               </w:rPr>
-              <w:t xml:space="preserve">36</w:t>
+              <w:t/>
             </w:r>
             <w:r>
               <w:rPr>
@@ -7136,7 +7136,7 @@
                 <w:sz w:val="16"/>
                 <w:szCs w:val="16"/>
               </w:rPr>
-              <w:t xml:space="preserve">VALENCIA-L'ELIANA-VALENCIA</w:t>
+              <w:t/>
             </w:r>
             <w:r>
               <w:rPr>
@@ -7222,7 +7222,7 @@
                 <w:sz w:val="14"/>
                 <w:szCs w:val="14"/>
               </w:rPr>
-              <w:t xml:space="preserve">15-09-2025</w:t>
+              <w:t/>
             </w:r>
           </w:p>
         </w:tc>
@@ -7255,7 +7255,7 @@
                 <w:sz w:val="14"/>
                 <w:szCs w:val="14"/>
               </w:rPr>
-              <w:t xml:space="preserve">15:00</w:t>
+              <w:t/>
             </w:r>
           </w:p>
         </w:tc>
@@ -7287,7 +7287,7 @@
                 <w:sz w:val="14"/>
                 <w:szCs w:val="14"/>
               </w:rPr>
-              <w:t xml:space="preserve">15-09-2025</w:t>
+              <w:t/>
             </w:r>
           </w:p>
         </w:tc>
@@ -7320,7 +7320,7 @@
                 <w:sz w:val="14"/>
                 <w:szCs w:val="14"/>
               </w:rPr>
-              <w:t xml:space="preserve">23:00</w:t>
+              <w:t/>
             </w:r>
           </w:p>
         </w:tc>
@@ -7419,7 +7419,7 @@
                 <w:sz w:val="16"/>
                 <w:szCs w:val="16"/>
               </w:rPr>
-              <w:t xml:space="preserve">V.P.</w:t>
+              <w:t/>
             </w:r>
             <w:r>
               <w:rPr>
@@ -7470,7 +7470,7 @@
                 <w:sz w:val="16"/>
                 <w:szCs w:val="16"/>
               </w:rPr>
-              <w:t xml:space="preserve">36</w:t>
+              <w:t/>
             </w:r>
             <w:r>
               <w:rPr>
@@ -7527,7 +7527,7 @@
                 <w:sz w:val="16"/>
                 <w:szCs w:val="16"/>
               </w:rPr>
-              <w:t xml:space="preserve">VALENCIA-L'ELIANA-VALENCIA</w:t>
+              <w:t/>
             </w:r>
             <w:r>
               <w:rPr>
@@ -7613,7 +7613,7 @@
                 <w:sz w:val="14"/>
                 <w:szCs w:val="14"/>
               </w:rPr>
-              <w:t xml:space="preserve">17-09-2025</w:t>
+              <w:t/>
             </w:r>
           </w:p>
         </w:tc>
@@ -7646,7 +7646,7 @@
                 <w:sz w:val="14"/>
                 <w:szCs w:val="14"/>
               </w:rPr>
-              <w:t xml:space="preserve">15:00</w:t>
+              <w:t/>
             </w:r>
           </w:p>
         </w:tc>
@@ -7678,7 +7678,7 @@
                 <w:sz w:val="14"/>
                 <w:szCs w:val="14"/>
               </w:rPr>
-              <w:t xml:space="preserve">17-09-2025</w:t>
+              <w:t/>
             </w:r>
           </w:p>
         </w:tc>
@@ -7711,7 +7711,7 @@
                 <w:sz w:val="14"/>
                 <w:szCs w:val="14"/>
               </w:rPr>
-              <w:t xml:space="preserve">23:00</w:t>
+              <w:t/>
             </w:r>
           </w:p>
         </w:tc>
@@ -7810,7 +7810,7 @@
                 <w:sz w:val="16"/>
                 <w:szCs w:val="16"/>
               </w:rPr>
-              <w:t xml:space="preserve">V.P.</w:t>
+              <w:t/>
             </w:r>
             <w:r>
               <w:rPr>
@@ -7861,7 +7861,7 @@
                 <w:sz w:val="16"/>
                 <w:szCs w:val="16"/>
               </w:rPr>
-              <w:t xml:space="preserve">36</w:t>
+              <w:t/>
             </w:r>
             <w:r>
               <w:rPr>
@@ -7918,7 +7918,7 @@
                 <w:sz w:val="16"/>
                 <w:szCs w:val="16"/>
               </w:rPr>
-              <w:t xml:space="preserve">VALENCIA-L'ELIANA-VALENCIA</w:t>
+              <w:t/>
             </w:r>
             <w:r>
               <w:rPr>
@@ -8004,7 +8004,7 @@
                 <w:sz w:val="14"/>
                 <w:szCs w:val="14"/>
               </w:rPr>
-              <w:t xml:space="preserve">18-09-2025</w:t>
+              <w:t/>
             </w:r>
           </w:p>
         </w:tc>
@@ -8037,7 +8037,7 @@
                 <w:sz w:val="14"/>
                 <w:szCs w:val="14"/>
               </w:rPr>
-              <w:t xml:space="preserve">07:00</w:t>
+              <w:t/>
             </w:r>
           </w:p>
         </w:tc>
@@ -8069,7 +8069,7 @@
                 <w:sz w:val="14"/>
                 <w:szCs w:val="14"/>
               </w:rPr>
-              <w:t xml:space="preserve">18-09-2025</w:t>
+              <w:t/>
             </w:r>
           </w:p>
         </w:tc>
@@ -8102,7 +8102,7 @@
                 <w:sz w:val="14"/>
                 <w:szCs w:val="14"/>
               </w:rPr>
-              <w:t xml:space="preserve">15:00</w:t>
+              <w:t/>
             </w:r>
           </w:p>
         </w:tc>
@@ -8201,7 +8201,7 @@
                 <w:sz w:val="16"/>
                 <w:szCs w:val="16"/>
               </w:rPr>
-              <w:t xml:space="preserve">V.P.</w:t>
+              <w:t/>
             </w:r>
             <w:r>
               <w:rPr>
@@ -8252,7 +8252,7 @@
                 <w:sz w:val="16"/>
                 <w:szCs w:val="16"/>
               </w:rPr>
-              <w:t xml:space="preserve">36</w:t>
+              <w:t/>
             </w:r>
             <w:r>
               <w:rPr>

</xml_diff>